<commit_message>
lab 4 admin edited
</commit_message>
<xml_diff>
--- a/linux assignment/ATher Ashraf Elsayed_PHP_lab4.docx
+++ b/linux assignment/ATher Ashraf Elsayed_PHP_lab4.docx
@@ -61,19 +61,26 @@
     </w:p>
     <w:p>
       <w:pPr>
-        <w:pStyle w:val="ListParagraph"/>
-        <w:rPr>
-          <w:sz w:val="28"/>
-          <w:szCs w:val="28"/>
-        </w:rPr>
-      </w:pPr>
+        <w:ind w:firstLine="720"/>
+        <w:rPr>
+          <w:sz w:val="28"/>
+          <w:szCs w:val="28"/>
+        </w:rPr>
+      </w:pPr>
+      <w:r>
+        <w:rPr>
+          <w:sz w:val="28"/>
+          <w:szCs w:val="28"/>
+        </w:rPr>
+        <w:t>Ls /bin &gt; /</w:t>
+      </w:r>
       <w:proofErr w:type="spellStart"/>
       <w:r>
         <w:rPr>
           <w:sz w:val="28"/>
           <w:szCs w:val="28"/>
         </w:rPr>
-        <w:t>compgen</w:t>
+        <w:t>tmp</w:t>
       </w:r>
       <w:proofErr w:type="spellEnd"/>
       <w:r>
@@ -81,7 +88,7 @@
           <w:sz w:val="28"/>
           <w:szCs w:val="28"/>
         </w:rPr>
-        <w:t xml:space="preserve"> -c &gt;&gt; /</w:t>
+        <w:t>/</w:t>
       </w:r>
       <w:proofErr w:type="spellStart"/>
       <w:r>
@@ -89,7 +96,7 @@
           <w:sz w:val="28"/>
           <w:szCs w:val="28"/>
         </w:rPr>
-        <w:t>tmp</w:t>
+        <w:t>commands.list</w:t>
       </w:r>
       <w:proofErr w:type="spellEnd"/>
       <w:r>
@@ -97,7 +104,51 @@
           <w:sz w:val="28"/>
           <w:szCs w:val="28"/>
         </w:rPr>
-        <w:t>/</w:t>
+        <w:t xml:space="preserve"> </w:t>
+      </w:r>
+    </w:p>
+    <w:p>
+      <w:pPr>
+        <w:rPr>
+          <w:b/>
+          <w:bCs/>
+          <w:sz w:val="40"/>
+          <w:szCs w:val="40"/>
+        </w:rPr>
+      </w:pPr>
+      <w:r>
+        <w:rPr>
+          <w:b/>
+          <w:bCs/>
+          <w:sz w:val="40"/>
+          <w:szCs w:val="40"/>
+        </w:rPr>
+        <w:t>2-</w:t>
+      </w:r>
+      <w:r>
+        <w:rPr>
+          <w:b/>
+          <w:bCs/>
+          <w:sz w:val="40"/>
+          <w:szCs w:val="40"/>
+        </w:rPr>
+        <w:t>Count the number of user commands</w:t>
+      </w:r>
+    </w:p>
+    <w:p>
+      <w:pPr>
+        <w:ind w:firstLine="720"/>
+        <w:rPr>
+          <w:sz w:val="28"/>
+          <w:szCs w:val="28"/>
+        </w:rPr>
+      </w:pPr>
+      <w:r>
+        <w:rPr>
+          <w:sz w:val="28"/>
+          <w:szCs w:val="28"/>
+        </w:rPr>
+        <w:t xml:space="preserve">ls /bin | </w:t>
       </w:r>
       <w:proofErr w:type="spellStart"/>
       <w:r>
@@ -105,84 +156,15 @@
           <w:sz w:val="28"/>
           <w:szCs w:val="28"/>
         </w:rPr>
-        <w:t>commands.list</w:t>
+        <w:t>wc</w:t>
       </w:r>
       <w:proofErr w:type="spellEnd"/>
-    </w:p>
-    <w:p>
-      <w:pPr>
-        <w:rPr>
-          <w:b/>
-          <w:bCs/>
-          <w:sz w:val="40"/>
-          <w:szCs w:val="40"/>
-        </w:rPr>
-      </w:pPr>
-      <w:r>
-        <w:rPr>
-          <w:b/>
-          <w:bCs/>
-          <w:sz w:val="40"/>
-          <w:szCs w:val="40"/>
-        </w:rPr>
-        <w:t>2-</w:t>
-      </w:r>
-      <w:r>
-        <w:rPr>
-          <w:b/>
-          <w:bCs/>
-          <w:sz w:val="40"/>
-          <w:szCs w:val="40"/>
-        </w:rPr>
-        <w:t>Count the number of user commands</w:t>
-      </w:r>
-    </w:p>
-    <w:p>
-      <w:pPr>
-        <w:pStyle w:val="ListParagraph"/>
-        <w:rPr>
-          <w:sz w:val="28"/>
-          <w:szCs w:val="28"/>
-        </w:rPr>
-      </w:pPr>
-      <w:proofErr w:type="spellStart"/>
-      <w:r>
-        <w:rPr>
-          <w:sz w:val="28"/>
-          <w:szCs w:val="28"/>
-        </w:rPr>
-        <w:t>compgen</w:t>
-      </w:r>
-      <w:proofErr w:type="spellEnd"/>
-      <w:r>
-        <w:rPr>
-          <w:sz w:val="28"/>
-          <w:szCs w:val="28"/>
-        </w:rPr>
-        <w:t xml:space="preserve"> -c | </w:t>
-      </w:r>
-      <w:proofErr w:type="spellStart"/>
-      <w:r>
-        <w:rPr>
-          <w:sz w:val="28"/>
-          <w:szCs w:val="28"/>
-        </w:rPr>
-        <w:t>wc</w:t>
-      </w:r>
-      <w:proofErr w:type="spellEnd"/>
-      <w:r>
-        <w:rPr>
-          <w:sz w:val="28"/>
-          <w:szCs w:val="28"/>
-        </w:rPr>
-        <w:t xml:space="preserve"> -</w:t>
-      </w:r>
-      <w:r>
-        <w:rPr>
-          <w:sz w:val="28"/>
-          <w:szCs w:val="28"/>
-        </w:rPr>
-        <w:t>l</w:t>
+      <w:r>
+        <w:rPr>
+          <w:sz w:val="28"/>
+          <w:szCs w:val="28"/>
+        </w:rPr>
+        <w:t xml:space="preserve"> -l</w:t>
       </w:r>
     </w:p>
     <w:p>
@@ -209,19 +191,7 @@
           <w:szCs w:val="40"/>
           <w14:ligatures w14:val="standardContextual"/>
         </w:rPr>
-        <w:t>3-</w:t>
-      </w:r>
-      <w:r>
-        <w:rPr>
-          <w:rFonts w:asciiTheme="minorHAnsi" w:eastAsiaTheme="minorHAnsi" w:hAnsiTheme="minorHAnsi" w:cstheme="minorBidi"/>
-          <w:b/>
-          <w:bCs/>
-          <w:kern w:val="2"/>
-          <w:sz w:val="40"/>
-          <w:szCs w:val="40"/>
-          <w14:ligatures w14:val="standardContextual"/>
-        </w:rPr>
-        <w:t>Get all the users names whose first character in their login is ‘g’</w:t>
+        <w:t>3-Get all the users names whose first character in their login is ‘g’</w:t>
       </w:r>
     </w:p>
     <w:p>
@@ -517,7 +487,33 @@
           <w:szCs w:val="40"/>
           <w14:ligatures w14:val="standardContextual"/>
         </w:rPr>
-        <w:t>. Second: sorts the output of ls command on / recursively, Saving their output and error in 2 different files and sending them to the background.</w:t>
+        <w:t xml:space="preserve">. Second: sorts the output of ls command on / recursively, </w:t>
+      </w:r>
+      <w:proofErr w:type="gramStart"/>
+      <w:r>
+        <w:rPr>
+          <w:rFonts w:asciiTheme="minorHAnsi" w:eastAsiaTheme="minorHAnsi" w:hAnsiTheme="minorHAnsi" w:cstheme="minorBidi"/>
+          <w:b/>
+          <w:bCs/>
+          <w:kern w:val="2"/>
+          <w:sz w:val="40"/>
+          <w:szCs w:val="40"/>
+          <w14:ligatures w14:val="standardContextual"/>
+        </w:rPr>
+        <w:t>Saving</w:t>
+      </w:r>
+      <w:proofErr w:type="gramEnd"/>
+      <w:r>
+        <w:rPr>
+          <w:rFonts w:asciiTheme="minorHAnsi" w:eastAsiaTheme="minorHAnsi" w:hAnsiTheme="minorHAnsi" w:cstheme="minorBidi"/>
+          <w:b/>
+          <w:bCs/>
+          <w:kern w:val="2"/>
+          <w:sz w:val="40"/>
+          <w:szCs w:val="40"/>
+          <w14:ligatures w14:val="standardContextual"/>
+        </w:rPr>
+        <w:t xml:space="preserve"> their output and error in 2 different files and sending them to the background.</w:t>
       </w:r>
     </w:p>
     <w:p>
@@ -889,12 +885,21 @@
           <w:szCs w:val="28"/>
         </w:rPr>
       </w:pPr>
-      <w:r>
-        <w:rPr>
-          <w:sz w:val="28"/>
-          <w:szCs w:val="28"/>
-        </w:rPr>
-        <w:t>Also error because rm does not read from standard input (|)</w:t>
+      <w:proofErr w:type="gramStart"/>
+      <w:r>
+        <w:rPr>
+          <w:sz w:val="28"/>
+          <w:szCs w:val="28"/>
+        </w:rPr>
+        <w:t>Also</w:t>
+      </w:r>
+      <w:proofErr w:type="gramEnd"/>
+      <w:r>
+        <w:rPr>
+          <w:sz w:val="28"/>
+          <w:szCs w:val="28"/>
+        </w:rPr>
+        <w:t xml:space="preserve"> error because rm does not read from standard input (|)</w:t>
       </w:r>
     </w:p>
     <w:p>
@@ -1075,7 +1080,33 @@
           <w:szCs w:val="40"/>
           <w14:ligatures w14:val="standardContextual"/>
         </w:rPr>
-        <w:t>.Issue the command sleep 100</w:t>
+        <w:t xml:space="preserve">.Issue the command </w:t>
+      </w:r>
+      <w:proofErr w:type="gramStart"/>
+      <w:r>
+        <w:rPr>
+          <w:rFonts w:asciiTheme="minorHAnsi" w:eastAsiaTheme="minorHAnsi" w:hAnsiTheme="minorHAnsi" w:cstheme="minorBidi"/>
+          <w:b/>
+          <w:bCs/>
+          <w:kern w:val="2"/>
+          <w:sz w:val="40"/>
+          <w:szCs w:val="40"/>
+          <w14:ligatures w14:val="standardContextual"/>
+        </w:rPr>
+        <w:t>sleep</w:t>
+      </w:r>
+      <w:proofErr w:type="gramEnd"/>
+      <w:r>
+        <w:rPr>
+          <w:rFonts w:asciiTheme="minorHAnsi" w:eastAsiaTheme="minorHAnsi" w:hAnsiTheme="minorHAnsi" w:cstheme="minorBidi"/>
+          <w:b/>
+          <w:bCs/>
+          <w:kern w:val="2"/>
+          <w:sz w:val="40"/>
+          <w:szCs w:val="40"/>
+          <w14:ligatures w14:val="standardContextual"/>
+        </w:rPr>
+        <w:t xml:space="preserve"> 100</w:t>
       </w:r>
     </w:p>
     <w:p>

</xml_diff>